<commit_message>
updates to resume and other stuff
</commit_message>
<xml_diff>
--- a/resumes/Resume.docx
+++ b/resumes/Resume.docx
@@ -2,16 +2,16 @@
 <file path=word/document.xml><?xml version="1.0" encoding="utf-8"?>
 <w:document xmlns:wpc="http://schemas.microsoft.com/office/word/2010/wordprocessingCanvas" xmlns:cx="http://schemas.microsoft.com/office/drawing/2014/chartex" xmlns:cx1="http://schemas.microsoft.com/office/drawing/2015/9/8/chartex" xmlns:cx2="http://schemas.microsoft.com/office/drawing/2015/10/21/chartex" xmlns:cx3="http://schemas.microsoft.com/office/drawing/2016/5/9/chartex" xmlns:cx4="http://schemas.microsoft.com/office/drawing/2016/5/10/chartex" xmlns:cx5="http://schemas.microsoft.com/office/drawing/2016/5/11/chartex" xmlns:cx6="http://schemas.microsoft.com/office/drawing/2016/5/12/chartex" xmlns:cx7="http://schemas.microsoft.com/office/drawing/2016/5/13/chartex" xmlns:cx8="http://schemas.microsoft.com/office/drawing/2016/5/14/chartex" xmlns:mc="http://schemas.openxmlformats.org/markup-compatibility/2006" xmlns:aink="http://schemas.microsoft.com/office/drawing/2016/ink" xmlns:am3d="http://schemas.microsoft.com/office/drawing/2017/model3d" xmlns:o="urn:schemas-microsoft-com:office:office" xmlns:r="http://schemas.openxmlformats.org/officeDocument/2006/relationships" xmlns:m="http://schemas.openxmlformats.org/officeDocument/2006/math" xmlns:v="urn:schemas-microsoft-com:vml" xmlns:wp14="http://schemas.microsoft.com/office/word/2010/wordprocessingDrawing" xmlns:wp="http://schemas.openxmlformats.org/drawingml/2006/wordprocessingDrawing" xmlns:w10="urn:schemas-microsoft-com:office:word" xmlns:w="http://schemas.openxmlformats.org/wordprocessingml/2006/main" xmlns:w14="http://schemas.microsoft.com/office/word/2010/wordml" xmlns:w15="http://schemas.microsoft.com/office/word/2012/wordml" xmlns:w16cid="http://schemas.microsoft.com/office/word/2016/wordml/cid" xmlns:w16se="http://schemas.microsoft.com/office/word/2015/wordml/symex" xmlns:wpg="http://schemas.microsoft.com/office/word/2010/wordprocessingGroup" xmlns:wpi="http://schemas.microsoft.com/office/word/2010/wordprocessingInk" xmlns:wne="http://schemas.microsoft.com/office/word/2006/wordml" xmlns:wps="http://schemas.microsoft.com/office/word/2010/wordprocessingShape" mc:Ignorable="w14 w15 w16se w16cid wp14">
   <w:body>
-    <w:p>
+    <w:p w14:noSpellErr="1">
       <w:pPr>
         <w:spacing w:after="238" w:line="259" w:lineRule="auto"/>
-        <w:ind w:left="15" w:firstLine="720"/>
+        <w:ind w:left="0" w:firstLine="0"/>
         <w:jc w:val="center"/>
       </w:pPr>
       <w:r>
         <w:rPr>
-          <w:b/>
-          <w:bCs/>
+          <w:b w:val="1"/>
+          <w:bCs w:val="1"/>
           <w:sz w:val="28"/>
           <w:szCs w:val="28"/>
         </w:rPr>
@@ -24,17 +24,21 @@
         <w:t xml:space="preserve"> </w:t>
       </w:r>
     </w:p>
-    <w:p>
-      <w:pPr>
-        <w:spacing w:after="215" w:line="259" w:lineRule="auto"/>
-        <w:ind w:left="2795" w:firstLine="0"/>
+    <w:p w14:noSpellErr="1">
+      <w:pPr>
+        <w:spacing w:after="238" w:line="259" w:lineRule="auto"/>
+        <w:ind w:left="0" w:firstLine="0"/>
+        <w:jc w:val="center"/>
+        <w:rPr>
+          <w:rFonts w:ascii="Arial" w:hAnsi="Arial" w:eastAsia="Arial" w:cs="Arial"/>
+        </w:rPr>
       </w:pPr>
       <w:r>
         <w:rPr>
           <w:sz w:val="20"/>
           <w:szCs w:val="20"/>
         </w:rPr>
-        <w:t xml:space="preserve">       111 Rhode Island Avenue NW, Apt. # 3, Washington, DC 20001</w:t>
+        <w:t>612 Keefer Pl NW, Basement, Washington, DC 20010</w:t>
       </w:r>
       <w:r>
         <w:rPr>
@@ -45,29 +49,36 @@
     </w:p>
     <w:p>
       <w:pPr>
-        <w:spacing w:after="215" w:line="259" w:lineRule="auto"/>
-        <w:ind w:left="14" w:firstLine="0"/>
+        <w:spacing w:after="238" w:line="259" w:lineRule="auto"/>
+        <w:ind w:left="0" w:firstLine="0"/>
         <w:jc w:val="center"/>
+        <w:rPr>
+          <w:rFonts w:ascii="Arial" w:hAnsi="Arial" w:eastAsia="Arial" w:cs="Arial"/>
+        </w:rPr>
       </w:pPr>
       <w:r>
         <w:rPr>
           <w:sz w:val="20"/>
           <w:szCs w:val="20"/>
         </w:rPr>
-        <w:t>202-413-3077</w:t>
-      </w:r>
-      <w:r>
+        <w:t>2</w:t>
+      </w:r>
+      <w:r>
+        <w:rPr>
+          <w:sz w:val="20"/>
+          <w:szCs w:val="20"/>
+        </w:rPr>
+        <w:t>40-233-4960</w:t>
+      </w:r>
+    </w:p>
+    <w:p>
+      <w:pPr>
+        <w:spacing w:after="238" w:line="259" w:lineRule="auto"/>
+        <w:ind w:left="0" w:firstLine="0"/>
+        <w:jc w:val="center"/>
         <w:rPr>
           <w:rFonts w:ascii="Arial" w:hAnsi="Arial" w:eastAsia="Arial" w:cs="Arial"/>
         </w:rPr>
-        <w:t xml:space="preserve"> </w:t>
-      </w:r>
-    </w:p>
-    <w:p>
-      <w:pPr>
-        <w:spacing w:after="215" w:line="259" w:lineRule="auto"/>
-        <w:ind w:left="16" w:firstLine="0"/>
-        <w:jc w:val="center"/>
       </w:pPr>
       <w:r>
         <w:rPr>

</xml_diff>